<commit_message>
add files pre banca
</commit_message>
<xml_diff>
--- a/documents/life_cycle/pré-banca/Quadro-Teórico_pre-banca-final.docx
+++ b/documents/life_cycle/pré-banca/Quadro-Teórico_pre-banca-final.docx
@@ -586,9 +586,7 @@
           <w:sz w:val="28"/>
         </w:rPr>
       </w:pPr>
-      <w:bookmarkStart w:id="3" w:name="_GoBack"/>
-    </w:p>
-    <w:bookmarkEnd w:id="3"/>
+    </w:p>
     <w:p>
       <w:pPr>
         <w:pStyle w:val="Capa-Tulos"/>
@@ -1944,7 +1942,7 @@
             <mc:AlternateContent>
               <mc:Choice Requires="wps">
                 <w:drawing>
-                  <wp:anchor distT="0" distB="0" distL="114300" distR="114300" simplePos="0" relativeHeight="251639296" behindDoc="0" locked="0" layoutInCell="1" allowOverlap="1" wp14:anchorId="4D308172" wp14:editId="58E2DF95">
+                  <wp:anchor distT="0" distB="0" distL="114300" distR="114300" simplePos="0" relativeHeight="251639296" behindDoc="0" locked="0" layoutInCell="1" allowOverlap="1" wp14:anchorId="79511A90" wp14:editId="3774FC53">
                     <wp:simplePos x="0" y="0"/>
                     <wp:positionH relativeFrom="column">
                       <wp:posOffset>5486400</wp:posOffset>
@@ -2031,7 +2029,10 @@
             <w:t>SUMÁRIO</w:t>
           </w:r>
         </w:p>
-        <w:p/>
+        <w:p>
+          <w:bookmarkStart w:id="3" w:name="_GoBack"/>
+          <w:bookmarkEnd w:id="3"/>
+        </w:p>
         <w:p>
           <w:pPr>
             <w:pStyle w:val="Sumrio1"/>
@@ -2104,7 +2105,7 @@
             <w:rPr>
               <w:noProof/>
             </w:rPr>
-            <w:instrText xml:space="preserve"> PAGEREF _Toc458698845 \h </w:instrText>
+            <w:instrText xml:space="preserve"> PAGEREF _Toc458700587 \h </w:instrText>
           </w:r>
           <w:r>
             <w:rPr>
@@ -2121,7 +2122,7 @@
             <w:rPr>
               <w:noProof/>
             </w:rPr>
-            <w:t>7</w:t>
+            <w:t>6</w:t>
           </w:r>
           <w:r>
             <w:rPr>
@@ -2169,13 +2170,13 @@
             <w:fldChar w:fldCharType="begin"/>
           </w:r>
           <w:r>
-            <w:instrText xml:space="preserve"> PAGEREF _Toc458698846 \h </w:instrText>
+            <w:instrText xml:space="preserve"> PAGEREF _Toc458700588 \h </w:instrText>
           </w:r>
           <w:r>
             <w:fldChar w:fldCharType="separate"/>
           </w:r>
           <w:r>
-            <w:t>7</w:t>
+            <w:t>6</w:t>
           </w:r>
           <w:r>
             <w:fldChar w:fldCharType="end"/>
@@ -2220,7 +2221,7 @@
             <w:fldChar w:fldCharType="begin"/>
           </w:r>
           <w:r>
-            <w:instrText xml:space="preserve"> PAGEREF _Toc458698847 \h </w:instrText>
+            <w:instrText xml:space="preserve"> PAGEREF _Toc458700589 \h </w:instrText>
           </w:r>
           <w:r>
             <w:fldChar w:fldCharType="separate"/>
@@ -2286,7 +2287,7 @@
             <w:rPr>
               <w:noProof/>
             </w:rPr>
-            <w:instrText xml:space="preserve"> PAGEREF _Toc458698848 \h </w:instrText>
+            <w:instrText xml:space="preserve"> PAGEREF _Toc458700590 \h </w:instrText>
           </w:r>
           <w:r>
             <w:rPr>
@@ -2366,7 +2367,7 @@
             <w:rPr>
               <w:noProof/>
             </w:rPr>
-            <w:instrText xml:space="preserve"> PAGEREF _Toc458698849 \h </w:instrText>
+            <w:instrText xml:space="preserve"> PAGEREF _Toc458700591 \h </w:instrText>
           </w:r>
           <w:r>
             <w:rPr>
@@ -2383,7 +2384,7 @@
             <w:rPr>
               <w:noProof/>
             </w:rPr>
-            <w:t>7</w:t>
+            <w:t>8</w:t>
           </w:r>
           <w:r>
             <w:rPr>
@@ -2446,7 +2447,7 @@
             <w:rPr>
               <w:noProof/>
             </w:rPr>
-            <w:instrText xml:space="preserve"> PAGEREF _Toc458698850 \h </w:instrText>
+            <w:instrText xml:space="preserve"> PAGEREF _Toc458700592 \h </w:instrText>
           </w:r>
           <w:r>
             <w:rPr>
@@ -2463,7 +2464,7 @@
             <w:rPr>
               <w:noProof/>
             </w:rPr>
-            <w:t>7</w:t>
+            <w:t>10</w:t>
           </w:r>
           <w:r>
             <w:rPr>
@@ -2511,13 +2512,13 @@
             <w:fldChar w:fldCharType="begin"/>
           </w:r>
           <w:r>
-            <w:instrText xml:space="preserve"> PAGEREF _Toc458698851 \h </w:instrText>
+            <w:instrText xml:space="preserve"> PAGEREF _Toc458700593 \h </w:instrText>
           </w:r>
           <w:r>
             <w:fldChar w:fldCharType="separate"/>
           </w:r>
           <w:r>
-            <w:t>7</w:t>
+            <w:t>11</w:t>
           </w:r>
           <w:r>
             <w:fldChar w:fldCharType="end"/>
@@ -2577,7 +2578,7 @@
             <w:rPr>
               <w:noProof/>
             </w:rPr>
-            <w:instrText xml:space="preserve"> PAGEREF _Toc458698852 \h </w:instrText>
+            <w:instrText xml:space="preserve"> PAGEREF _Toc458700594 \h </w:instrText>
           </w:r>
           <w:r>
             <w:rPr>
@@ -2594,7 +2595,7 @@
             <w:rPr>
               <w:noProof/>
             </w:rPr>
-            <w:t>7</w:t>
+            <w:t>11</w:t>
           </w:r>
           <w:r>
             <w:rPr>
@@ -2657,7 +2658,7 @@
             <w:rPr>
               <w:noProof/>
             </w:rPr>
-            <w:instrText xml:space="preserve"> PAGEREF _Toc458698853 \h </w:instrText>
+            <w:instrText xml:space="preserve"> PAGEREF _Toc458700595 \h </w:instrText>
           </w:r>
           <w:r>
             <w:rPr>
@@ -2674,7 +2675,7 @@
             <w:rPr>
               <w:noProof/>
             </w:rPr>
-            <w:t>7</w:t>
+            <w:t>12</w:t>
           </w:r>
           <w:r>
             <w:rPr>
@@ -2737,7 +2738,7 @@
             <w:rPr>
               <w:noProof/>
             </w:rPr>
-            <w:instrText xml:space="preserve"> PAGEREF _Toc458698854 \h </w:instrText>
+            <w:instrText xml:space="preserve"> PAGEREF _Toc458700596 \h </w:instrText>
           </w:r>
           <w:r>
             <w:rPr>
@@ -2754,7 +2755,7 @@
             <w:rPr>
               <w:noProof/>
             </w:rPr>
-            <w:t>7</w:t>
+            <w:t>13</w:t>
           </w:r>
           <w:r>
             <w:rPr>
@@ -2802,13 +2803,13 @@
             <w:fldChar w:fldCharType="begin"/>
           </w:r>
           <w:r>
-            <w:instrText xml:space="preserve"> PAGEREF _Toc458698855 \h </w:instrText>
+            <w:instrText xml:space="preserve"> PAGEREF _Toc458700597 \h </w:instrText>
           </w:r>
           <w:r>
             <w:fldChar w:fldCharType="separate"/>
           </w:r>
           <w:r>
-            <w:t>7</w:t>
+            <w:t>13</w:t>
           </w:r>
           <w:r>
             <w:fldChar w:fldCharType="end"/>
@@ -2868,7 +2869,7 @@
             <w:rPr>
               <w:noProof/>
             </w:rPr>
-            <w:instrText xml:space="preserve"> PAGEREF _Toc458698856 \h </w:instrText>
+            <w:instrText xml:space="preserve"> PAGEREF _Toc458700598 \h </w:instrText>
           </w:r>
           <w:r>
             <w:rPr>
@@ -2885,7 +2886,7 @@
             <w:rPr>
               <w:noProof/>
             </w:rPr>
-            <w:t>7</w:t>
+            <w:t>14</w:t>
           </w:r>
           <w:r>
             <w:rPr>
@@ -2948,7 +2949,7 @@
             <w:rPr>
               <w:noProof/>
             </w:rPr>
-            <w:instrText xml:space="preserve"> PAGEREF _Toc458698857 \h </w:instrText>
+            <w:instrText xml:space="preserve"> PAGEREF _Toc458700599 \h </w:instrText>
           </w:r>
           <w:r>
             <w:rPr>
@@ -2965,7 +2966,7 @@
             <w:rPr>
               <w:noProof/>
             </w:rPr>
-            <w:t>7</w:t>
+            <w:t>15</w:t>
           </w:r>
           <w:r>
             <w:rPr>
@@ -3028,7 +3029,7 @@
             <w:rPr>
               <w:noProof/>
             </w:rPr>
-            <w:instrText xml:space="preserve"> PAGEREF _Toc458698858 \h </w:instrText>
+            <w:instrText xml:space="preserve"> PAGEREF _Toc458700600 \h </w:instrText>
           </w:r>
           <w:r>
             <w:rPr>
@@ -3045,7 +3046,7 @@
             <w:rPr>
               <w:noProof/>
             </w:rPr>
-            <w:t>7</w:t>
+            <w:t>15</w:t>
           </w:r>
           <w:r>
             <w:rPr>
@@ -3108,7 +3109,7 @@
             <w:rPr>
               <w:noProof/>
             </w:rPr>
-            <w:instrText xml:space="preserve"> PAGEREF _Toc458698859 \h </w:instrText>
+            <w:instrText xml:space="preserve"> PAGEREF _Toc458700601 \h </w:instrText>
           </w:r>
           <w:r>
             <w:rPr>
@@ -3125,7 +3126,7 @@
             <w:rPr>
               <w:noProof/>
             </w:rPr>
-            <w:t>7</w:t>
+            <w:t>16</w:t>
           </w:r>
           <w:r>
             <w:rPr>
@@ -3173,13 +3174,13 @@
             <w:fldChar w:fldCharType="begin"/>
           </w:r>
           <w:r>
-            <w:instrText xml:space="preserve"> PAGEREF _Toc458698860 \h </w:instrText>
+            <w:instrText xml:space="preserve"> PAGEREF _Toc458700602 \h </w:instrText>
           </w:r>
           <w:r>
             <w:fldChar w:fldCharType="separate"/>
           </w:r>
           <w:r>
-            <w:t>7</w:t>
+            <w:t>17</w:t>
           </w:r>
           <w:r>
             <w:fldChar w:fldCharType="end"/>
@@ -3239,7 +3240,7 @@
             <w:rPr>
               <w:noProof/>
             </w:rPr>
-            <w:instrText xml:space="preserve"> PAGEREF _Toc458698861 \h </w:instrText>
+            <w:instrText xml:space="preserve"> PAGEREF _Toc458700603 \h </w:instrText>
           </w:r>
           <w:r>
             <w:rPr>
@@ -3256,7 +3257,87 @@
             <w:rPr>
               <w:noProof/>
             </w:rPr>
-            <w:t>7</w:t>
+            <w:t>17</w:t>
+          </w:r>
+          <w:r>
+            <w:rPr>
+              <w:noProof/>
+            </w:rPr>
+            <w:fldChar w:fldCharType="end"/>
+          </w:r>
+        </w:p>
+        <w:p>
+          <w:pPr>
+            <w:pStyle w:val="Sumrio3"/>
+            <w:tabs>
+              <w:tab w:val="left" w:pos="720"/>
+            </w:tabs>
+            <w:rPr>
+              <w:rFonts w:asciiTheme="minorHAnsi" w:eastAsiaTheme="minorEastAsia" w:hAnsiTheme="minorHAnsi"/>
+              <w:i w:val="0"/>
+              <w:noProof/>
+              <w:sz w:val="22"/>
+              <w:szCs w:val="22"/>
+              <w:lang w:eastAsia="pt-BR"/>
+            </w:rPr>
+          </w:pPr>
+          <w:r>
+            <w:rPr>
+              <w:noProof/>
+            </w:rPr>
+            <w:t>1.5.2</w:t>
+          </w:r>
+          <w:r>
+            <w:rPr>
+              <w:rFonts w:asciiTheme="minorHAnsi" w:eastAsiaTheme="minorEastAsia" w:hAnsiTheme="minorHAnsi"/>
+              <w:i w:val="0"/>
+              <w:noProof/>
+              <w:sz w:val="22"/>
+              <w:szCs w:val="22"/>
+              <w:lang w:eastAsia="pt-BR"/>
+            </w:rPr>
+            <w:tab/>
+          </w:r>
+          <w:r>
+            <w:rPr>
+              <w:noProof/>
+            </w:rPr>
+            <w:t>MongoDB</w:t>
+          </w:r>
+          <w:r>
+            <w:rPr>
+              <w:noProof/>
+            </w:rPr>
+            <w:tab/>
+          </w:r>
+          <w:r>
+            <w:rPr>
+              <w:noProof/>
+            </w:rPr>
+            <w:fldChar w:fldCharType="begin"/>
+          </w:r>
+          <w:r>
+            <w:rPr>
+              <w:noProof/>
+            </w:rPr>
+            <w:instrText xml:space="preserve"> PAGEREF _Toc458700604 \h </w:instrText>
+          </w:r>
+          <w:r>
+            <w:rPr>
+              <w:noProof/>
+            </w:rPr>
+          </w:r>
+          <w:r>
+            <w:rPr>
+              <w:noProof/>
+            </w:rPr>
+            <w:fldChar w:fldCharType="separate"/>
+          </w:r>
+          <w:r>
+            <w:rPr>
+              <w:noProof/>
+            </w:rPr>
+            <w:t>18</w:t>
           </w:r>
           <w:r>
             <w:rPr>
@@ -3304,13 +3385,13 @@
             <w:fldChar w:fldCharType="begin"/>
           </w:r>
           <w:r>
-            <w:instrText xml:space="preserve"> PAGEREF _Toc458698862 \h </w:instrText>
+            <w:instrText xml:space="preserve"> PAGEREF _Toc458700605 \h </w:instrText>
           </w:r>
           <w:r>
             <w:fldChar w:fldCharType="separate"/>
           </w:r>
           <w:r>
-            <w:t>7</w:t>
+            <w:t>19</w:t>
           </w:r>
           <w:r>
             <w:fldChar w:fldCharType="end"/>
@@ -3370,7 +3451,7 @@
             <w:rPr>
               <w:noProof/>
             </w:rPr>
-            <w:instrText xml:space="preserve"> PAGEREF _Toc458698863 \h </w:instrText>
+            <w:instrText xml:space="preserve"> PAGEREF _Toc458700606 \h </w:instrText>
           </w:r>
           <w:r>
             <w:rPr>
@@ -3387,7 +3468,7 @@
             <w:rPr>
               <w:noProof/>
             </w:rPr>
-            <w:t>7</w:t>
+            <w:t>19</w:t>
           </w:r>
           <w:r>
             <w:rPr>
@@ -3450,7 +3531,7 @@
             <w:rPr>
               <w:noProof/>
             </w:rPr>
-            <w:instrText xml:space="preserve"> PAGEREF _Toc458698864 \h </w:instrText>
+            <w:instrText xml:space="preserve"> PAGEREF _Toc458700607 \h </w:instrText>
           </w:r>
           <w:r>
             <w:rPr>
@@ -3467,7 +3548,7 @@
             <w:rPr>
               <w:noProof/>
             </w:rPr>
-            <w:t>7</w:t>
+            <w:t>20</w:t>
           </w:r>
           <w:r>
             <w:rPr>
@@ -3510,7 +3591,7 @@
             <w:rPr>
               <w:noProof/>
             </w:rPr>
-            <w:instrText xml:space="preserve"> PAGEREF _Toc458698865 \h </w:instrText>
+            <w:instrText xml:space="preserve"> PAGEREF _Toc458700608 \h </w:instrText>
           </w:r>
           <w:r>
             <w:rPr>
@@ -3527,7 +3608,7 @@
             <w:rPr>
               <w:noProof/>
             </w:rPr>
-            <w:t>7</w:t>
+            <w:t>22</w:t>
           </w:r>
           <w:r>
             <w:rPr>
@@ -3558,7 +3639,7 @@
         </w:p>
       </w:sdtContent>
     </w:sdt>
-    <w:bookmarkStart w:id="4" w:name="_Toc458698845"/>
+    <w:bookmarkStart w:id="4" w:name="_Toc458700587"/>
     <w:p>
       <w:pPr>
         <w:pStyle w:val="Ttulo1"/>
@@ -3580,7 +3661,7 @@
         <mc:AlternateContent>
           <mc:Choice Requires="wps">
             <w:drawing>
-              <wp:anchor distT="0" distB="0" distL="114300" distR="114300" simplePos="0" relativeHeight="251667968" behindDoc="0" locked="0" layoutInCell="1" allowOverlap="1" wp14:anchorId="4B32421B" wp14:editId="621ED395">
+              <wp:anchor distT="0" distB="0" distL="114300" distR="114300" simplePos="0" relativeHeight="251667968" behindDoc="0" locked="0" layoutInCell="1" allowOverlap="1" wp14:anchorId="1E00D94A" wp14:editId="219CBD42">
                 <wp:simplePos x="0" y="0"/>
                 <wp:positionH relativeFrom="column">
                   <wp:posOffset>5485765</wp:posOffset>
@@ -3667,7 +3748,7 @@
         <mc:AlternateContent>
           <mc:Choice Requires="wps">
             <w:drawing>
-              <wp:anchor distT="0" distB="0" distL="114300" distR="114300" simplePos="0" relativeHeight="251653632" behindDoc="0" locked="0" layoutInCell="1" allowOverlap="1" wp14:anchorId="53A7E9CC" wp14:editId="6BC11BD0">
+              <wp:anchor distT="0" distB="0" distL="114300" distR="114300" simplePos="0" relativeHeight="251653632" behindDoc="0" locked="0" layoutInCell="1" allowOverlap="1" wp14:anchorId="15154A7F" wp14:editId="6CD7A27B">
                 <wp:simplePos x="0" y="0"/>
                 <wp:positionH relativeFrom="column">
                   <wp:posOffset>5486400</wp:posOffset>
@@ -3807,7 +3888,7 @@
       <w:r>
         <w:t xml:space="preserve"> </w:t>
       </w:r>
-      <w:bookmarkStart w:id="5" w:name="_Toc458698846"/>
+      <w:bookmarkStart w:id="5" w:name="_Toc458700588"/>
       <w:r>
         <w:t>Internet das Coisas</w:t>
       </w:r>
@@ -4353,7 +4434,7 @@
       <w:r>
         <w:t xml:space="preserve"> </w:t>
       </w:r>
-      <w:bookmarkStart w:id="6" w:name="_Toc458698847"/>
+      <w:bookmarkStart w:id="6" w:name="_Toc458700589"/>
       <w:r>
         <w:t>Microcomputador, sensores e prototipação</w:t>
       </w:r>
@@ -4425,7 +4506,7 @@
       <w:r>
         <w:t xml:space="preserve"> </w:t>
       </w:r>
-      <w:bookmarkStart w:id="7" w:name="_Toc458698848"/>
+      <w:bookmarkStart w:id="7" w:name="_Toc458700590"/>
       <w:proofErr w:type="spellStart"/>
       <w:r>
         <w:t>Raspberry</w:t>
@@ -4948,7 +5029,7 @@
           <w:lang w:eastAsia="pt-BR"/>
         </w:rPr>
         <w:drawing>
-          <wp:inline distT="0" distB="0" distL="0" distR="0" wp14:anchorId="6A54D932" wp14:editId="541D3CE3">
+          <wp:inline distT="0" distB="0" distL="0" distR="0" wp14:anchorId="2781394D" wp14:editId="2380191D">
             <wp:extent cx="2993781" cy="1696730"/>
             <wp:effectExtent l="0" t="0" r="0" b="0"/>
             <wp:docPr id="6" name="Imagem 6"/>
@@ -5002,7 +5083,7 @@
         <mc:AlternateContent>
           <mc:Choice Requires="wps">
             <w:drawing>
-              <wp:anchor distT="0" distB="0" distL="114300" distR="114300" simplePos="0" relativeHeight="251675136" behindDoc="0" locked="0" layoutInCell="1" allowOverlap="1" wp14:anchorId="00B5B59F" wp14:editId="5605507B">
+              <wp:anchor distT="0" distB="0" distL="114300" distR="114300" simplePos="0" relativeHeight="251675136" behindDoc="0" locked="0" layoutInCell="1" allowOverlap="1" wp14:anchorId="045034B9" wp14:editId="14033FC1">
                 <wp:simplePos x="0" y="0"/>
                 <wp:positionH relativeFrom="column">
                   <wp:posOffset>-164465</wp:posOffset>
@@ -5079,7 +5160,7 @@
           </mc:Choice>
           <mc:Fallback>
             <w:pict>
-              <v:shapetype w14:anchorId="00B5B59F" id="_x0000_t202" coordsize="21600,21600" o:spt="202" path="m,l,21600r21600,l21600,xe">
+              <v:shapetype w14:anchorId="045034B9" id="_x0000_t202" coordsize="21600,21600" o:spt="202" path="m,l,21600r21600,l21600,xe">
                 <v:stroke joinstyle="miter"/>
                 <v:path gradientshapeok="t" o:connecttype="rect"/>
               </v:shapetype>
@@ -5210,7 +5291,7 @@
       <w:r>
         <w:t xml:space="preserve"> </w:t>
       </w:r>
-      <w:bookmarkStart w:id="9" w:name="_Toc458698849"/>
+      <w:bookmarkStart w:id="9" w:name="_Toc458700591"/>
       <w:proofErr w:type="spellStart"/>
       <w:r>
         <w:t>Arduino</w:t>
@@ -5626,7 +5707,7 @@
           <w:lang w:eastAsia="pt-BR"/>
         </w:rPr>
         <w:drawing>
-          <wp:inline distT="0" distB="0" distL="0" distR="0" wp14:anchorId="24ED4F9C" wp14:editId="3F13D935">
+          <wp:inline distT="0" distB="0" distL="0" distR="0" wp14:anchorId="5BB17879" wp14:editId="42679DFD">
             <wp:extent cx="2523490" cy="1769997"/>
             <wp:effectExtent l="0" t="0" r="0" b="1905"/>
             <wp:docPr id="1" name="Imagem 1" descr="C:\Users\Guilherme_Sanches\AppData\Local\Microsoft\Windows\INetCache\Content.Word\imagem_01.png"/>
@@ -6026,7 +6107,7 @@
       <w:r>
         <w:t xml:space="preserve"> </w:t>
       </w:r>
-      <w:bookmarkStart w:id="11" w:name="_Toc458698850"/>
+      <w:bookmarkStart w:id="11" w:name="_Toc458700592"/>
       <w:r>
         <w:t>Sensor de corrente TC</w:t>
       </w:r>
@@ -6185,7 +6266,7 @@
           <w:lang w:eastAsia="pt-BR"/>
         </w:rPr>
         <w:drawing>
-          <wp:inline distT="0" distB="0" distL="0" distR="0" wp14:anchorId="1F7E2C8B" wp14:editId="467F985A">
+          <wp:inline distT="0" distB="0" distL="0" distR="0" wp14:anchorId="1C24B932" wp14:editId="47E1752D">
             <wp:extent cx="1466490" cy="1466490"/>
             <wp:effectExtent l="0" t="0" r="635" b="635"/>
             <wp:docPr id="2" name="Imagem 11" descr="C:\Users\Guilherme_Sanches\AppData\Local\Microsoft\Windows\INetCache\Content.Word\sensorTCjpg.jpg"/>
@@ -6306,7 +6387,7 @@
       <w:r>
         <w:t xml:space="preserve"> </w:t>
       </w:r>
-      <w:bookmarkStart w:id="13" w:name="_Toc458698851"/>
+      <w:bookmarkStart w:id="13" w:name="_Toc458700593"/>
       <w:r>
         <w:t>Linguagens de programação</w:t>
       </w:r>
@@ -6363,7 +6444,7 @@
       <w:r>
         <w:t xml:space="preserve"> </w:t>
       </w:r>
-      <w:bookmarkStart w:id="14" w:name="_Toc458698852"/>
+      <w:bookmarkStart w:id="14" w:name="_Toc458700594"/>
       <w:proofErr w:type="spellStart"/>
       <w:r>
         <w:t>NodeJS</w:t>
@@ -6676,7 +6757,7 @@
       <w:r>
         <w:t xml:space="preserve"> </w:t>
       </w:r>
-      <w:bookmarkStart w:id="15" w:name="_Toc458698853"/>
+      <w:bookmarkStart w:id="15" w:name="_Toc458700595"/>
       <w:proofErr w:type="spellStart"/>
       <w:r>
         <w:t>JavaScript</w:t>
@@ -6909,7 +6990,7 @@
         <w:lastRenderedPageBreak/>
         <w:t xml:space="preserve"> </w:t>
       </w:r>
-      <w:bookmarkStart w:id="16" w:name="_Toc458698854"/>
+      <w:bookmarkStart w:id="16" w:name="_Toc458700596"/>
       <w:r>
         <w:t>Linguagem C</w:t>
       </w:r>
@@ -7105,7 +7186,7 @@
       <w:r>
         <w:t xml:space="preserve"> </w:t>
       </w:r>
-      <w:bookmarkStart w:id="17" w:name="_Toc458698855"/>
+      <w:bookmarkStart w:id="17" w:name="_Toc458700597"/>
       <w:r>
         <w:t>Frameworks e bibliotecas</w:t>
       </w:r>
@@ -7215,7 +7296,7 @@
       <w:r>
         <w:t xml:space="preserve"> </w:t>
       </w:r>
-      <w:bookmarkStart w:id="18" w:name="_Toc458698856"/>
+      <w:bookmarkStart w:id="18" w:name="_Toc458700598"/>
       <w:proofErr w:type="spellStart"/>
       <w:r>
         <w:t>AngularJS</w:t>
@@ -7668,7 +7749,7 @@
       <w:r>
         <w:t xml:space="preserve"> </w:t>
       </w:r>
-      <w:bookmarkStart w:id="19" w:name="_Toc458698857"/>
+      <w:bookmarkStart w:id="19" w:name="_Toc458700599"/>
       <w:r>
         <w:t>Materialize</w:t>
       </w:r>
@@ -7906,7 +7987,7 @@
       <w:r>
         <w:t xml:space="preserve"> </w:t>
       </w:r>
-      <w:bookmarkStart w:id="20" w:name="_Toc458698858"/>
+      <w:bookmarkStart w:id="20" w:name="_Toc458700600"/>
       <w:proofErr w:type="spellStart"/>
       <w:r>
         <w:t>JQuery</w:t>
@@ -8225,7 +8306,7 @@
       <w:r>
         <w:t xml:space="preserve"> </w:t>
       </w:r>
-      <w:bookmarkStart w:id="21" w:name="_Toc458698859"/>
+      <w:bookmarkStart w:id="21" w:name="_Toc458700601"/>
       <w:proofErr w:type="spellStart"/>
       <w:r>
         <w:t>Highcharts</w:t>
@@ -8663,7 +8744,7 @@
           <w:lang w:eastAsia="pt-BR"/>
         </w:rPr>
         <w:drawing>
-          <wp:inline distT="0" distB="0" distL="0" distR="0" wp14:anchorId="280495F4" wp14:editId="52F982A3">
+          <wp:inline distT="0" distB="0" distL="0" distR="0" wp14:anchorId="2F591A29" wp14:editId="084D766F">
             <wp:extent cx="4543673" cy="3028950"/>
             <wp:effectExtent l="0" t="0" r="9525" b="0"/>
             <wp:docPr id="7" name="Imagem 7"/>
@@ -8812,7 +8893,7 @@
       <w:r>
         <w:t xml:space="preserve"> </w:t>
       </w:r>
-      <w:bookmarkStart w:id="22" w:name="_Toc458698860"/>
+      <w:bookmarkStart w:id="22" w:name="_Toc458700602"/>
       <w:r>
         <w:t xml:space="preserve">Armazenamento </w:t>
       </w:r>
@@ -8884,7 +8965,7 @@
       <w:r>
         <w:t xml:space="preserve"> </w:t>
       </w:r>
-      <w:bookmarkStart w:id="23" w:name="_Toc458698861"/>
+      <w:bookmarkStart w:id="23" w:name="_Toc458700603"/>
       <w:r>
         <w:t>MySQL</w:t>
       </w:r>
@@ -9007,6 +9088,303 @@
       </w:r>
       <w:r>
         <w:t xml:space="preserve"> como contas de usuário, históricos de acessos e outros.</w:t>
+      </w:r>
+    </w:p>
+    <w:p>
+      <w:pPr>
+        <w:pStyle w:val="CorpoTexto"/>
+      </w:pPr>
+    </w:p>
+    <w:p>
+      <w:pPr>
+        <w:pStyle w:val="Ttulo3"/>
+        <w:numPr>
+          <w:ilvl w:val="2"/>
+          <w:numId w:val="7"/>
+        </w:numPr>
+        <w:ind w:left="426" w:firstLine="0"/>
+      </w:pPr>
+      <w:bookmarkStart w:id="24" w:name="_Toc458453963"/>
+      <w:r>
+        <w:t xml:space="preserve"> </w:t>
+      </w:r>
+      <w:bookmarkStart w:id="25" w:name="_Toc458700604"/>
+      <w:proofErr w:type="spellStart"/>
+      <w:r>
+        <w:t>MongoDB</w:t>
+      </w:r>
+      <w:bookmarkEnd w:id="24"/>
+      <w:bookmarkEnd w:id="25"/>
+      <w:proofErr w:type="spellEnd"/>
+    </w:p>
+    <w:p>
+      <w:pPr>
+        <w:spacing w:after="0"/>
+      </w:pPr>
+    </w:p>
+    <w:p>
+      <w:pPr>
+        <w:spacing w:after="0"/>
+      </w:pPr>
+      <w:proofErr w:type="spellStart"/>
+      <w:r>
+        <w:rPr>
+          <w:i/>
+        </w:rPr>
+        <w:t>MongoDB</w:t>
+      </w:r>
+      <w:proofErr w:type="spellEnd"/>
+      <w:r>
+        <w:t xml:space="preserve"> é um banco de dados orientado a documentos </w:t>
+      </w:r>
+      <w:r>
+        <w:t>de código aberto que fornece alto desempenho, alta disponibilidade e escala automática.</w:t>
+      </w:r>
+      <w:r>
+        <w:t xml:space="preserve"> </w:t>
+      </w:r>
+      <w:r>
+        <w:t>A persistência dos dados é feita através de objetos JSON</w:t>
+      </w:r>
+      <w:r>
+        <w:t xml:space="preserve"> com esquema dinâmico. Isso significa que você pode armazenar seus registros sem se preocupa</w:t>
+      </w:r>
+      <w:r>
+        <w:t>r com a estrutura de dados, com</w:t>
+      </w:r>
+      <w:r>
+        <w:t xml:space="preserve"> o número de campos ou tipos de campos para armazenar valores. </w:t>
+      </w:r>
+    </w:p>
+    <w:p>
+      <w:pPr>
+        <w:spacing w:after="0"/>
+      </w:pPr>
+      <w:r>
+        <w:t>É</w:t>
+      </w:r>
+      <w:r>
+        <w:t xml:space="preserve"> um banco de dados </w:t>
+      </w:r>
+      <w:proofErr w:type="spellStart"/>
+      <w:r>
+        <w:t>multi-plataforma</w:t>
+      </w:r>
+      <w:proofErr w:type="spellEnd"/>
+      <w:r>
+        <w:t xml:space="preserve"> </w:t>
+      </w:r>
+      <w:proofErr w:type="spellStart"/>
+      <w:r>
+        <w:t>No</w:t>
+      </w:r>
+      <w:r>
+        <w:t>SQL</w:t>
+      </w:r>
+      <w:proofErr w:type="spellEnd"/>
+      <w:r>
+        <w:t xml:space="preserve">, mantido pela empresa 10gen e foi escrito em linguagem C++. Utiliza </w:t>
+      </w:r>
+      <w:proofErr w:type="spellStart"/>
+      <w:r>
+        <w:t>javascript</w:t>
+      </w:r>
+      <w:proofErr w:type="spellEnd"/>
+      <w:r>
+        <w:t xml:space="preserve"> como interface para manipulação de dados. Pode ser executado em </w:t>
+      </w:r>
+      <w:proofErr w:type="spellStart"/>
+      <w:r>
+        <w:t>windows</w:t>
+      </w:r>
+      <w:proofErr w:type="spellEnd"/>
+      <w:r>
+        <w:t xml:space="preserve">, </w:t>
+      </w:r>
+      <w:proofErr w:type="spellStart"/>
+      <w:r>
+        <w:t>linux</w:t>
+      </w:r>
+      <w:proofErr w:type="spellEnd"/>
+      <w:r>
+        <w:t xml:space="preserve">, </w:t>
+      </w:r>
+      <w:proofErr w:type="spellStart"/>
+      <w:r>
+        <w:t>m</w:t>
+      </w:r>
+      <w:r>
+        <w:t>ac</w:t>
+      </w:r>
+      <w:proofErr w:type="spellEnd"/>
+      <w:r>
+        <w:t xml:space="preserve"> e solares</w:t>
+      </w:r>
+      <w:r>
+        <w:t xml:space="preserve">. </w:t>
+      </w:r>
+      <w:r>
+        <w:t>S</w:t>
+      </w:r>
+      <w:r>
+        <w:t xml:space="preserve">uporta </w:t>
+      </w:r>
+      <w:r>
+        <w:t xml:space="preserve">as </w:t>
+      </w:r>
+      <w:r>
+        <w:t>linguagens de programação mais populares, como</w:t>
+      </w:r>
+      <w:r>
+        <w:t>: C, C++, C#, J</w:t>
+      </w:r>
+      <w:r>
+        <w:t xml:space="preserve">ava, PHP, </w:t>
+      </w:r>
+      <w:proofErr w:type="spellStart"/>
+      <w:r>
+        <w:t>Javascript</w:t>
+      </w:r>
+      <w:proofErr w:type="spellEnd"/>
+      <w:r>
+        <w:t xml:space="preserve">, </w:t>
+      </w:r>
+      <w:proofErr w:type="spellStart"/>
+      <w:r>
+        <w:t>NodeJs</w:t>
+      </w:r>
+      <w:proofErr w:type="spellEnd"/>
+      <w:r>
+        <w:t xml:space="preserve">, Ruby e Python. </w:t>
+      </w:r>
+    </w:p>
+    <w:p>
+      <w:pPr>
+        <w:spacing w:after="0"/>
+      </w:pPr>
+      <w:r>
+        <w:t xml:space="preserve">Guarda os dados em documentos ao invés de tabelas. Você pode alterar a estrutura de registros (que é chamado como documentos no </w:t>
+      </w:r>
+      <w:proofErr w:type="spellStart"/>
+      <w:r>
+        <w:t>MongoDB</w:t>
+      </w:r>
+      <w:proofErr w:type="spellEnd"/>
+      <w:r>
+        <w:t xml:space="preserve">) simplesmente adicionando novos campos ou excluindo os existentes. Esta capacidade do </w:t>
+      </w:r>
+      <w:proofErr w:type="spellStart"/>
+      <w:r>
+        <w:t>MongoDB</w:t>
+      </w:r>
+      <w:proofErr w:type="spellEnd"/>
+      <w:r>
+        <w:t xml:space="preserve"> é útil para representar relações hierárquicas, para armazenar matrizes, e outras estruturas mais complexas de uma maneira mais simples (SOARES, 2016).</w:t>
+      </w:r>
+    </w:p>
+    <w:p>
+      <w:pPr>
+        <w:spacing w:after="0"/>
+      </w:pPr>
+      <w:r>
+        <w:t xml:space="preserve">Nele trabalhamos com o conceito </w:t>
+      </w:r>
+      <w:proofErr w:type="spellStart"/>
+      <w:r>
+        <w:t>schema-less</w:t>
+      </w:r>
+      <w:proofErr w:type="spellEnd"/>
+      <w:r>
+        <w:t xml:space="preserve">, ou seja, não existem relacionamentos de tabelas, nem chaves primárias ou estrangeiras e sim </w:t>
+      </w:r>
+      <w:proofErr w:type="spellStart"/>
+      <w:r>
+        <w:t>documents</w:t>
+      </w:r>
+      <w:proofErr w:type="spellEnd"/>
+      <w:r>
+        <w:t xml:space="preserve"> que possuem </w:t>
+      </w:r>
+      <w:proofErr w:type="spellStart"/>
+      <w:r>
+        <w:t>embedded</w:t>
+      </w:r>
+      <w:proofErr w:type="spellEnd"/>
+      <w:r>
+        <w:t xml:space="preserve"> </w:t>
+      </w:r>
+      <w:proofErr w:type="spellStart"/>
+      <w:r>
+        <w:t>documents</w:t>
+      </w:r>
+      <w:proofErr w:type="spellEnd"/>
+      <w:r>
+        <w:t xml:space="preserve"> e tudo mantido dentro de uma </w:t>
+      </w:r>
+      <w:proofErr w:type="spellStart"/>
+      <w:r>
+        <w:t>collection</w:t>
+      </w:r>
+      <w:proofErr w:type="spellEnd"/>
+      <w:r>
+        <w:t xml:space="preserve">. Outra vantagem do </w:t>
+      </w:r>
+      <w:proofErr w:type="spellStart"/>
+      <w:r>
+        <w:t>schema-less</w:t>
+      </w:r>
+      <w:proofErr w:type="spellEnd"/>
+      <w:r>
+        <w:t xml:space="preserve"> é que os atributos são inseridos ou removidos em </w:t>
+      </w:r>
+      <w:proofErr w:type="spellStart"/>
+      <w:r>
+        <w:t>runtime</w:t>
+      </w:r>
+      <w:proofErr w:type="spellEnd"/>
+      <w:r>
+        <w:t xml:space="preserve">, sem a necessidade de travar uma </w:t>
+      </w:r>
+      <w:proofErr w:type="spellStart"/>
+      <w:r>
+        <w:t>collection</w:t>
+      </w:r>
+      <w:proofErr w:type="spellEnd"/>
+      <w:r>
+        <w:t xml:space="preserve">, tornando este banco de dados flexível a grandes mudanças. Isso diminui o número de consultas complexas no banco de dados e principalmente evita criar </w:t>
+      </w:r>
+      <w:proofErr w:type="spellStart"/>
+      <w:r>
+        <w:t>joins</w:t>
+      </w:r>
+      <w:proofErr w:type="spellEnd"/>
+      <w:r>
+        <w:t xml:space="preserve"> para carregar diversas informações de uma vez (PEREIRA, 2013).</w:t>
+      </w:r>
+    </w:p>
+    <w:p>
+      <w:pPr>
+        <w:spacing w:after="0"/>
+      </w:pPr>
+      <w:proofErr w:type="spellStart"/>
+      <w:r>
+        <w:t>MongoDB</w:t>
+      </w:r>
+      <w:proofErr w:type="spellEnd"/>
+      <w:r>
+        <w:t xml:space="preserve"> introduz novos mecanismos de armazenamento que ampliam as capacidades do banco de dados, permitindo-lhe escolher as tecnologias ideais para as diferentes cargas de trabalho em sua organização. Executar vários mecanismos de armazenamento em uma implantação e alavancar a mesma linguagem de consulta, escalando métodos e ferramentas </w:t>
+      </w:r>
+      <w:r>
+        <w:lastRenderedPageBreak/>
+        <w:t xml:space="preserve">operacionais em todos eles para reduzir significativamente o desenvolvimento e complexidade (MONGODB, 2016). </w:t>
+      </w:r>
+    </w:p>
+    <w:p>
+      <w:pPr>
+        <w:spacing w:after="0"/>
+      </w:pPr>
+      <w:r>
+        <w:t>A grande vantagem de trabalhar com esse modelo de banco de dados é a grande compatibilidade e suporte mantido pela comunidade própria Node.js.</w:t>
       </w:r>
     </w:p>
     <w:p>
@@ -9027,11 +9405,11 @@
       <w:r>
         <w:t xml:space="preserve"> </w:t>
       </w:r>
-      <w:bookmarkStart w:id="24" w:name="_Toc458698862"/>
+      <w:bookmarkStart w:id="26" w:name="_Toc458700605"/>
       <w:r>
         <w:t>Métodos de integração e suas tecnologias</w:t>
       </w:r>
-      <w:bookmarkEnd w:id="24"/>
+      <w:bookmarkEnd w:id="26"/>
     </w:p>
     <w:p>
       <w:pPr>
@@ -9080,7 +9458,7 @@
       <w:r>
         <w:t xml:space="preserve"> </w:t>
       </w:r>
-      <w:bookmarkStart w:id="25" w:name="_Toc458698863"/>
+      <w:bookmarkStart w:id="27" w:name="_Toc458700606"/>
       <w:proofErr w:type="spellStart"/>
       <w:r>
         <w:t>R</w:t>
@@ -9091,7 +9469,7 @@
       <w:r>
         <w:t>ul</w:t>
       </w:r>
-      <w:bookmarkEnd w:id="25"/>
+      <w:bookmarkEnd w:id="27"/>
       <w:proofErr w:type="spellEnd"/>
     </w:p>
     <w:p>
@@ -9382,39 +9760,39 @@
         <w:rPr>
           <w:i/>
         </w:rPr>
+        <w:t>POST</w:t>
+      </w:r>
+      <w:r>
+        <w:t xml:space="preserve">, que </w:t>
+      </w:r>
+      <w:r>
+        <w:t>quer dizer</w:t>
+      </w:r>
+      <w:r>
+        <w:t xml:space="preserve"> que estamos adicionando alguma informação no sistema</w:t>
+      </w:r>
+      <w:r>
+        <w:t xml:space="preserve"> referente a </w:t>
+      </w:r>
+      <w:r>
+        <w:t>ao</w:t>
+      </w:r>
+      <w:r>
+        <w:t xml:space="preserve"> recurso produtos</w:t>
+      </w:r>
+      <w:r>
+        <w:t xml:space="preserve"> (CAELUM, 2016)</w:t>
+      </w:r>
+      <w:r>
+        <w:t>.</w:t>
+      </w:r>
+    </w:p>
+    <w:p>
+      <w:pPr>
+        <w:pStyle w:val="CorpoTexto"/>
+      </w:pPr>
+      <w:r>
         <w:lastRenderedPageBreak/>
-        <w:t>POST</w:t>
-      </w:r>
-      <w:r>
-        <w:t xml:space="preserve">, que </w:t>
-      </w:r>
-      <w:r>
-        <w:t>quer dizer</w:t>
-      </w:r>
-      <w:r>
-        <w:t xml:space="preserve"> que estamos adicionando alguma informação no sistema</w:t>
-      </w:r>
-      <w:r>
-        <w:t xml:space="preserve"> referente a </w:t>
-      </w:r>
-      <w:r>
-        <w:t>ao</w:t>
-      </w:r>
-      <w:r>
-        <w:t xml:space="preserve"> recurso produtos</w:t>
-      </w:r>
-      <w:r>
-        <w:t xml:space="preserve"> (CAELUM, 2016)</w:t>
-      </w:r>
-      <w:r>
-        <w:t>.</w:t>
-      </w:r>
-    </w:p>
-    <w:p>
-      <w:pPr>
-        <w:pStyle w:val="CorpoTexto"/>
-      </w:pPr>
-      <w:r>
         <w:t xml:space="preserve">b) </w:t>
       </w:r>
       <w:r>
@@ -9804,16 +10182,6 @@
       <w:r>
         <w:t>.</w:t>
       </w:r>
-    </w:p>
-    <w:p>
-      <w:pPr>
-        <w:pStyle w:val="CorpoTexto"/>
-      </w:pPr>
-    </w:p>
-    <w:p>
-      <w:pPr>
-        <w:pStyle w:val="CorpoTexto"/>
-      </w:pPr>
     </w:p>
     <w:p>
       <w:pPr>
@@ -9830,89 +10198,89 @@
         <w:ind w:left="426" w:firstLine="0"/>
       </w:pPr>
       <w:r>
+        <w:t xml:space="preserve"> </w:t>
+      </w:r>
+      <w:bookmarkStart w:id="28" w:name="_Toc458700607"/>
+      <w:proofErr w:type="spellStart"/>
+      <w:r>
+        <w:t>JavaScript</w:t>
+      </w:r>
+      <w:proofErr w:type="spellEnd"/>
+      <w:r>
+        <w:t xml:space="preserve"> </w:t>
+      </w:r>
+      <w:proofErr w:type="spellStart"/>
+      <w:r>
+        <w:t>Object</w:t>
+      </w:r>
+      <w:proofErr w:type="spellEnd"/>
+      <w:r>
+        <w:t xml:space="preserve"> </w:t>
+      </w:r>
+      <w:proofErr w:type="spellStart"/>
+      <w:r>
+        <w:t>Notation</w:t>
+      </w:r>
+      <w:proofErr w:type="spellEnd"/>
+      <w:r>
+        <w:t xml:space="preserve"> (</w:t>
+      </w:r>
+      <w:r>
+        <w:t>JSON</w:t>
+      </w:r>
+      <w:r>
+        <w:t>)</w:t>
+      </w:r>
+      <w:bookmarkEnd w:id="28"/>
+    </w:p>
+    <w:p>
+      <w:pPr>
+        <w:pStyle w:val="CorpoTexto"/>
+      </w:pPr>
+    </w:p>
+    <w:p>
+      <w:pPr>
+        <w:pStyle w:val="CorpoTexto"/>
+      </w:pPr>
+      <w:r>
+        <w:t xml:space="preserve">JSON é um formato de dados que pode ser trocado, permutado e que se assemelha nos padrões de </w:t>
+      </w:r>
+      <w:r>
+        <w:rPr>
+          <w:i/>
+        </w:rPr>
+        <w:t>scripts</w:t>
+      </w:r>
+      <w:r>
+        <w:rPr>
+          <w:i/>
+        </w:rPr>
+        <w:t xml:space="preserve">, </w:t>
+      </w:r>
+      <w:r>
+        <w:t>porém</w:t>
+      </w:r>
+      <w:r>
+        <w:t xml:space="preserve">, não é considerado um subtipo da sintaxe do </w:t>
+      </w:r>
+      <w:proofErr w:type="spellStart"/>
+      <w:r>
+        <w:rPr>
+          <w:i/>
+        </w:rPr>
+        <w:t>JavaScript</w:t>
+      </w:r>
+      <w:proofErr w:type="spellEnd"/>
+      <w:r>
+        <w:t xml:space="preserve"> (MOZILLA DEVELOPER NETWORK, 2014).</w:t>
+      </w:r>
+    </w:p>
+    <w:p>
+      <w:pPr>
+        <w:pStyle w:val="CorpoTexto"/>
+      </w:pPr>
+      <w:r>
         <w:lastRenderedPageBreak/>
-        <w:t xml:space="preserve"> </w:t>
-      </w:r>
-      <w:bookmarkStart w:id="26" w:name="_Toc458698864"/>
-      <w:proofErr w:type="spellStart"/>
-      <w:r>
-        <w:t>JavaScript</w:t>
-      </w:r>
-      <w:proofErr w:type="spellEnd"/>
-      <w:r>
-        <w:t xml:space="preserve"> </w:t>
-      </w:r>
-      <w:proofErr w:type="spellStart"/>
-      <w:r>
-        <w:t>Object</w:t>
-      </w:r>
-      <w:proofErr w:type="spellEnd"/>
-      <w:r>
-        <w:t xml:space="preserve"> </w:t>
-      </w:r>
-      <w:proofErr w:type="spellStart"/>
-      <w:r>
-        <w:t>Notation</w:t>
-      </w:r>
-      <w:proofErr w:type="spellEnd"/>
-      <w:r>
-        <w:t xml:space="preserve"> (</w:t>
-      </w:r>
-      <w:r>
-        <w:t>JSON</w:t>
-      </w:r>
-      <w:r>
-        <w:t>)</w:t>
-      </w:r>
-      <w:bookmarkEnd w:id="26"/>
-    </w:p>
-    <w:p>
-      <w:pPr>
-        <w:pStyle w:val="CorpoTexto"/>
-      </w:pPr>
-    </w:p>
-    <w:p>
-      <w:pPr>
-        <w:pStyle w:val="CorpoTexto"/>
-      </w:pPr>
-      <w:r>
-        <w:t xml:space="preserve">JSON é um formato de dados que pode ser trocado, permutado e que se assemelha nos padrões de </w:t>
-      </w:r>
-      <w:r>
-        <w:rPr>
-          <w:i/>
-        </w:rPr>
-        <w:t>scripts</w:t>
-      </w:r>
-      <w:r>
-        <w:rPr>
-          <w:i/>
-        </w:rPr>
-        <w:t xml:space="preserve">, </w:t>
-      </w:r>
-      <w:r>
-        <w:t>porém</w:t>
-      </w:r>
-      <w:r>
-        <w:t xml:space="preserve">, não é considerado um subtipo da sintaxe do </w:t>
-      </w:r>
-      <w:proofErr w:type="spellStart"/>
-      <w:r>
-        <w:rPr>
-          <w:i/>
-        </w:rPr>
-        <w:t>JavaScript</w:t>
-      </w:r>
-      <w:proofErr w:type="spellEnd"/>
-      <w:r>
-        <w:t xml:space="preserve"> (MOZILLA DEVELOPER NETWORK, 2014).</w:t>
-      </w:r>
-    </w:p>
-    <w:p>
-      <w:pPr>
-        <w:pStyle w:val="CorpoTexto"/>
-      </w:pPr>
-      <w:r>
         <w:t>“</w:t>
       </w:r>
       <w:r>
@@ -10044,8 +10412,8 @@
         <w:br w:type="page"/>
       </w:r>
     </w:p>
-    <w:bookmarkStart w:id="27" w:name="_Ref450074686"/>
-    <w:bookmarkStart w:id="28" w:name="_Toc458698865"/>
+    <w:bookmarkStart w:id="29" w:name="_Ref450074686"/>
+    <w:bookmarkStart w:id="30" w:name="_Toc458700608"/>
     <w:p>
       <w:pPr>
         <w:pStyle w:val="Ttulo1"/>
@@ -10059,7 +10427,7 @@
         <mc:AlternateContent>
           <mc:Choice Requires="wps">
             <w:drawing>
-              <wp:anchor distT="0" distB="0" distL="114300" distR="114300" simplePos="0" relativeHeight="251682304" behindDoc="0" locked="0" layoutInCell="1" allowOverlap="1" wp14:anchorId="49158E9E" wp14:editId="5B0D1059">
+              <wp:anchor distT="0" distB="0" distL="114300" distR="114300" simplePos="0" relativeHeight="251682304" behindDoc="0" locked="0" layoutInCell="1" allowOverlap="1" wp14:anchorId="1EC52424" wp14:editId="0C084C2D">
                 <wp:simplePos x="0" y="0"/>
                 <wp:positionH relativeFrom="column">
                   <wp:posOffset>5372100</wp:posOffset>
@@ -10141,8 +10509,8 @@
       <w:r>
         <w:t>REFERÊNCIAS</w:t>
       </w:r>
-      <w:bookmarkEnd w:id="27"/>
-      <w:bookmarkEnd w:id="28"/>
+      <w:bookmarkEnd w:id="29"/>
+      <w:bookmarkEnd w:id="30"/>
     </w:p>
     <w:sdt>
       <w:sdtPr>
@@ -10629,6 +10997,34 @@
                 <w:rPr>
                   <w:noProof/>
                 </w:rPr>
+                <w:t xml:space="preserve">MONGODB. MongoDB for GIANTI Ideas. </w:t>
+              </w:r>
+              <w:r>
+                <w:rPr>
+                  <w:b/>
+                  <w:bCs/>
+                  <w:noProof/>
+                </w:rPr>
+                <w:t>MongoDB</w:t>
+              </w:r>
+              <w:r>
+                <w:rPr>
+                  <w:noProof/>
+                </w:rPr>
+                <w:t>, 2016. Disponivel em: &lt;https://www.mongodb.com/&gt;. Acesso em: 01 Agosto 2016.</w:t>
+              </w:r>
+            </w:p>
+            <w:p>
+              <w:pPr>
+                <w:pStyle w:val="Bibliografia"/>
+                <w:rPr>
+                  <w:noProof/>
+                </w:rPr>
+              </w:pPr>
+              <w:r>
+                <w:rPr>
+                  <w:noProof/>
+                </w:rPr>
                 <w:t xml:space="preserve">MOREIRA, R. H. O que é Nodejs? </w:t>
               </w:r>
               <w:r>
@@ -10895,6 +11291,7 @@
                 <w:rPr>
                   <w:noProof/>
                 </w:rPr>
+                <w:lastRenderedPageBreak/>
                 <w:t xml:space="preserve">SILVEIRA, G. Internet das Coisas - O que é IoT? </w:t>
               </w:r>
               <w:r>
@@ -10923,7 +11320,34 @@
                 <w:rPr>
                   <w:noProof/>
                 </w:rPr>
-                <w:lastRenderedPageBreak/>
+                <w:t xml:space="preserve">SOARES, J. O que é MongoDB e poque usá-lo? </w:t>
+              </w:r>
+              <w:r>
+                <w:rPr>
+                  <w:b/>
+                  <w:bCs/>
+                  <w:noProof/>
+                </w:rPr>
+                <w:t>Código SImples</w:t>
+              </w:r>
+              <w:r>
+                <w:rPr>
+                  <w:noProof/>
+                </w:rPr>
+                <w:t>, 2016. Disponivel em: &lt;http://codigosimples.net/2016/03/01/o-que-e-mongodb-e-porque-usa-lo/&gt;. Acesso em: 10 Agosto 2016.</w:t>
+              </w:r>
+            </w:p>
+            <w:p>
+              <w:pPr>
+                <w:pStyle w:val="Bibliografia"/>
+                <w:rPr>
+                  <w:noProof/>
+                </w:rPr>
+              </w:pPr>
+              <w:r>
+                <w:rPr>
+                  <w:noProof/>
+                </w:rPr>
                 <w:t xml:space="preserve">SOUZA, F. Arduino UNO - Conheça os detalhes de seu hardware. </w:t>
               </w:r>
               <w:r>
@@ -14617,11 +15041,56 @@
     <b:Publisher>O’Reilly Media</b:Publisher>
     <b:RefOrder>29</b:RefOrder>
   </b:Source>
+  <b:Source>
+    <b:Tag>MON16</b:Tag>
+    <b:SourceType>InternetSite</b:SourceType>
+    <b:Guid>{F292F075-8E0A-4BA8-A243-3CA83A7359C4}</b:Guid>
+    <b:Author>
+      <b:Author>
+        <b:NameList>
+          <b:Person>
+            <b:Last>MONGODB</b:Last>
+          </b:Person>
+        </b:NameList>
+      </b:Author>
+    </b:Author>
+    <b:Title>MongoDB for GIANTI Ideas</b:Title>
+    <b:InternetSiteTitle>MongoDB</b:InternetSiteTitle>
+    <b:Year>2016</b:Year>
+    <b:YearAccessed>2016</b:YearAccessed>
+    <b:MonthAccessed>Agosto</b:MonthAccessed>
+    <b:DayAccessed>01</b:DayAccessed>
+    <b:URL>https://www.mongodb.com/</b:URL>
+    <b:RefOrder>30</b:RefOrder>
+  </b:Source>
+  <b:Source>
+    <b:Tag>Soa16</b:Tag>
+    <b:SourceType>InternetSite</b:SourceType>
+    <b:Guid>{5066D39A-6F84-45EF-AC11-8BDF1E08EEE4}</b:Guid>
+    <b:Title>O que é MongoDB e poque usá-lo?</b:Title>
+    <b:Year>2016</b:Year>
+    <b:Author>
+      <b:Author>
+        <b:NameList>
+          <b:Person>
+            <b:Last>Soares</b:Last>
+            <b:First>Jhonathan</b:First>
+          </b:Person>
+        </b:NameList>
+      </b:Author>
+    </b:Author>
+    <b:InternetSiteTitle>Código SImples</b:InternetSiteTitle>
+    <b:YearAccessed>2016</b:YearAccessed>
+    <b:MonthAccessed>Agosto</b:MonthAccessed>
+    <b:DayAccessed>10</b:DayAccessed>
+    <b:URL>http://codigosimples.net/2016/03/01/o-que-e-mongodb-e-porque-usa-lo/</b:URL>
+    <b:RefOrder>31</b:RefOrder>
+  </b:Source>
 </b:Sources>
 </file>
 
 <file path=customXml/itemProps1.xml><?xml version="1.0" encoding="utf-8"?>
-<ds:datastoreItem xmlns:ds="http://schemas.openxmlformats.org/officeDocument/2006/customXml" ds:itemID="{0235D1DE-29C5-4193-BE75-EE0A11D0ED7C}">
+<ds:datastoreItem xmlns:ds="http://schemas.openxmlformats.org/officeDocument/2006/customXml" ds:itemID="{2D48D9CD-2650-4593-9328-B10588107CB5}">
   <ds:schemaRefs>
     <ds:schemaRef ds:uri="http://schemas.openxmlformats.org/officeDocument/2006/bibliography"/>
   </ds:schemaRefs>

</xml_diff>